<commit_message>
0.3 Social links updated
</commit_message>
<xml_diff>
--- a/Nandan Raj CSE Resume 16-5-18.docx
+++ b/Nandan Raj CSE Resume 16-5-18.docx
@@ -36,7 +36,6 @@
       </w:r>
       <w:r>
         <w:rPr>
-          <w:rStyle w:val="Normal"/>
           <w:rFonts w:ascii="Times New Roman" w:eastAsia="Times New Roman" w:hAnsi="Times New Roman" w:cs="Times New Roman"/>
           <w:snapToGrid w:val="0"/>
           <w:color w:val="000000"/>
@@ -46,7 +45,6 @@
           <w:u w:color="000000"/>
           <w:bdr w:val="none" w:sz="0" w:space="0" w:color="000000"/>
           <w:shd w:val="clear" w:color="000000" w:fill="000000"/>
-          <w:lang/>
         </w:rPr>
         <w:t xml:space="preserve"> </w:t>
       </w:r>
@@ -2094,7 +2092,23 @@
                 <w:sz w:val="24"/>
                 <w:szCs w:val="24"/>
               </w:rPr>
-              <w:t>es users, merchant lists at their selected location to place a order and get their work done</w:t>
+              <w:t>es users, merchant lists at their selected location to place a</w:t>
+            </w:r>
+            <w:r>
+              <w:rPr>
+                <w:rFonts w:ascii="Times New Roman" w:hAnsi="Times New Roman" w:cs="Times New Roman"/>
+                <w:sz w:val="24"/>
+                <w:szCs w:val="24"/>
+              </w:rPr>
+              <w:t>n</w:t>
+            </w:r>
+            <w:r>
+              <w:rPr>
+                <w:rFonts w:ascii="Times New Roman" w:hAnsi="Times New Roman" w:cs="Times New Roman"/>
+                <w:sz w:val="24"/>
+                <w:szCs w:val="24"/>
+              </w:rPr>
+              <w:t xml:space="preserve"> order and get their work done</w:t>
             </w:r>
           </w:p>
         </w:tc>

</xml_diff>